<commit_message>
fixed report and added optimized model
</commit_message>
<xml_diff>
--- a/Report on Predicting Applicant Success for Funding from Alphabet Soup.docx
+++ b/Report on Predicting Applicant Success for Funding from Alphabet Soup.docx
@@ -472,6 +472,53 @@
           <w:sz w:val="26"/>
           <w:szCs w:val="26"/>
         </w:rPr>
+        <w:t xml:space="preserve">Ran </w:t>
+      </w:r>
+      <w:proofErr w:type="spellStart"/>
+      <w:r>
+        <w:rPr>
+          <w:rFonts w:ascii="AppleSystemUIFont" w:hAnsi="AppleSystemUIFont" w:cs="AppleSystemUIFont"/>
+          <w:kern w:val="0"/>
+          <w:sz w:val="26"/>
+          <w:szCs w:val="26"/>
+        </w:rPr>
+        <w:t>Keras</w:t>
+      </w:r>
+      <w:proofErr w:type="spellEnd"/>
+      <w:r>
+        <w:rPr>
+          <w:rFonts w:ascii="AppleSystemUIFont" w:hAnsi="AppleSystemUIFont" w:cs="AppleSystemUIFont"/>
+          <w:kern w:val="0"/>
+          <w:sz w:val="26"/>
+          <w:szCs w:val="26"/>
+        </w:rPr>
+        <w:t xml:space="preserve"> tuner for best activation, input features, # of hidden layers, and # of neurons in each layer and ran the model with the recommendations.</w:t>
+      </w:r>
+    </w:p>
+    <w:p>
+      <w:pPr>
+        <w:numPr>
+          <w:ilvl w:val="0"/>
+          <w:numId w:val="5"/>
+        </w:numPr>
+        <w:autoSpaceDE w:val="0"/>
+        <w:autoSpaceDN w:val="0"/>
+        <w:adjustRightInd w:val="0"/>
+        <w:ind w:left="0" w:firstLine="0"/>
+        <w:rPr>
+          <w:rFonts w:ascii="AppleSystemUIFont" w:hAnsi="AppleSystemUIFont" w:cs="AppleSystemUIFont"/>
+          <w:kern w:val="0"/>
+          <w:sz w:val="26"/>
+          <w:szCs w:val="26"/>
+        </w:rPr>
+      </w:pPr>
+      <w:r>
+        <w:rPr>
+          <w:rFonts w:ascii="AppleSystemUIFont" w:hAnsi="AppleSystemUIFont" w:cs="AppleSystemUIFont"/>
+          <w:kern w:val="0"/>
+          <w:sz w:val="26"/>
+          <w:szCs w:val="26"/>
+        </w:rPr>
         <w:t>Reducing the number of epochs to 50 slightly decreased the accuracy to 72.84%. Additionally, when testing with 100 epochs and without the 'EIN' column, the model achieved an accuracy of 73.28%.</w:t>
       </w:r>
     </w:p>
@@ -665,6 +712,54 @@
       <w:r>
         <w:t xml:space="preserve"> </w:t>
       </w:r>
+      <w:r>
+        <w:rPr>
+          <w:noProof/>
+        </w:rPr>
+        <w:drawing>
+          <wp:inline distT="0" distB="0" distL="0" distR="0" wp14:anchorId="379DD618" wp14:editId="3B0CE57A">
+            <wp:extent cx="4432300" cy="1612900"/>
+            <wp:effectExtent l="0" t="0" r="0" b="0"/>
+            <wp:docPr id="391484810" name="Picture 1" descr="A screen shot of a computer program&#10;&#10;Description automatically generated"/>
+            <wp:cNvGraphicFramePr>
+              <a:graphicFrameLocks xmlns:a="http://schemas.openxmlformats.org/drawingml/2006/main" noChangeAspect="1"/>
+            </wp:cNvGraphicFramePr>
+            <a:graphic xmlns:a="http://schemas.openxmlformats.org/drawingml/2006/main">
+              <a:graphicData uri="http://schemas.openxmlformats.org/drawingml/2006/picture">
+                <pic:pic xmlns:pic="http://schemas.openxmlformats.org/drawingml/2006/picture">
+                  <pic:nvPicPr>
+                    <pic:cNvPr id="391484810" name="Picture 1" descr="A screen shot of a computer program&#10;&#10;Description automatically generated"/>
+                    <pic:cNvPicPr/>
+                  </pic:nvPicPr>
+                  <pic:blipFill>
+                    <a:blip r:embed="rId5">
+                      <a:extLst>
+                        <a:ext uri="{28A0092B-C50C-407E-A947-70E740481C1C}">
+                          <a14:useLocalDpi xmlns:a14="http://schemas.microsoft.com/office/drawing/2010/main" val="0"/>
+                        </a:ext>
+                      </a:extLst>
+                    </a:blip>
+                    <a:stretch>
+                      <a:fillRect/>
+                    </a:stretch>
+                  </pic:blipFill>
+                  <pic:spPr>
+                    <a:xfrm>
+                      <a:off x="0" y="0"/>
+                      <a:ext cx="4432300" cy="1612900"/>
+                    </a:xfrm>
+                    <a:prstGeom prst="rect">
+                      <a:avLst/>
+                    </a:prstGeom>
+                  </pic:spPr>
+                </pic:pic>
+              </a:graphicData>
+            </a:graphic>
+          </wp:inline>
+        </w:drawing>
+      </w:r>
+    </w:p>
+    <w:p>
       <w:r>
         <w:rPr>
           <w:noProof/>
@@ -685,7 +780,7 @@
                     <pic:cNvPicPr/>
                   </pic:nvPicPr>
                   <pic:blipFill>
-                    <a:blip r:embed="rId5">
+                    <a:blip r:embed="rId6">
                       <a:extLst>
                         <a:ext uri="{28A0092B-C50C-407E-A947-70E740481C1C}">
                           <a14:useLocalDpi xmlns:a14="http://schemas.microsoft.com/office/drawing/2010/main" val="0"/>

</xml_diff>